<commit_message>
Bab 2 + daftar pustaka,.... done.....
</commit_message>
<xml_diff>
--- a/USULAN PROGRAM KREATIVITAS MAHASISWA.docx
+++ b/USULAN PROGRAM KREATIVITAS MAHASISWA.docx
@@ -1285,15 +1285,13 @@
         <w:jc w:val="both"/>
         <w:rPr>
           <w:rFonts w:ascii="Times New Roman" w:hAnsi="Times New Roman" w:cs="Times New Roman"/>
-          <w:color w:val="1D1D1B"/>
-          <w:sz w:val="24"/>
-          <w:lang w:val="en-US"/>
-        </w:rPr>
-      </w:pPr>
-      <w:r>
-        <w:rPr>
-          <w:rFonts w:ascii="Times New Roman" w:hAnsi="Times New Roman" w:cs="Times New Roman"/>
-          <w:color w:val="1D1D1B"/>
+          <w:sz w:val="24"/>
+          <w:lang w:val="en-US"/>
+        </w:rPr>
+      </w:pPr>
+      <w:r>
+        <w:rPr>
+          <w:rFonts w:ascii="Times New Roman" w:hAnsi="Times New Roman" w:cs="Times New Roman"/>
           <w:sz w:val="24"/>
         </w:rPr>
         <w:t xml:space="preserve">Tujuan pembuatan dari website ini </w:t>
@@ -1301,7 +1299,6 @@
       <w:r>
         <w:rPr>
           <w:rFonts w:ascii="Times New Roman" w:hAnsi="Times New Roman" w:cs="Times New Roman"/>
-          <w:color w:val="1D1D1B"/>
           <w:sz w:val="24"/>
           <w:lang w:val="en-US"/>
         </w:rPr>
@@ -1310,7 +1307,6 @@
       <w:r>
         <w:rPr>
           <w:rFonts w:ascii="Times New Roman" w:hAnsi="Times New Roman" w:cs="Times New Roman"/>
-          <w:color w:val="1D1D1B"/>
           <w:sz w:val="24"/>
         </w:rPr>
         <w:t xml:space="preserve">membantu masyarakat </w:t>
@@ -1318,7 +1314,6 @@
       <w:r>
         <w:rPr>
           <w:rFonts w:ascii="Times New Roman" w:hAnsi="Times New Roman" w:cs="Times New Roman"/>
-          <w:color w:val="1D1D1B"/>
           <w:sz w:val="24"/>
           <w:lang w:val="en-US"/>
         </w:rPr>
@@ -1327,7 +1322,6 @@
       <w:r>
         <w:rPr>
           <w:rFonts w:ascii="Times New Roman" w:hAnsi="Times New Roman" w:cs="Times New Roman"/>
-          <w:color w:val="1D1D1B"/>
           <w:sz w:val="24"/>
         </w:rPr>
         <w:t xml:space="preserve"> mengetahui t</w:t>
@@ -1335,7 +1329,6 @@
       <w:r>
         <w:rPr>
           <w:rFonts w:ascii="Times New Roman" w:hAnsi="Times New Roman" w:cs="Times New Roman"/>
-          <w:color w:val="1D1D1B"/>
           <w:sz w:val="24"/>
           <w:lang w:val="en-US"/>
         </w:rPr>
@@ -1344,7 +1337,6 @@
       <w:r>
         <w:rPr>
           <w:rFonts w:ascii="Times New Roman" w:hAnsi="Times New Roman" w:cs="Times New Roman"/>
-          <w:color w:val="1D1D1B"/>
           <w:sz w:val="24"/>
         </w:rPr>
         <w:t xml:space="preserve"> membuat</w:t>
@@ -1352,7 +1344,6 @@
       <w:r>
         <w:rPr>
           <w:rFonts w:ascii="Times New Roman" w:hAnsi="Times New Roman" w:cs="Times New Roman"/>
-          <w:color w:val="1D1D1B"/>
           <w:sz w:val="24"/>
         </w:rPr>
         <w:t xml:space="preserve"> sebuah Website yang mudah</w:t>
@@ -1360,7 +1351,6 @@
       <w:r>
         <w:rPr>
           <w:rFonts w:ascii="Times New Roman" w:hAnsi="Times New Roman" w:cs="Times New Roman"/>
-          <w:color w:val="1D1D1B"/>
           <w:sz w:val="24"/>
         </w:rPr>
         <w:t xml:space="preserve"> di akses oleh </w:t>
@@ -1368,7 +1358,6 @@
       <w:r>
         <w:rPr>
           <w:rFonts w:ascii="Times New Roman" w:hAnsi="Times New Roman" w:cs="Times New Roman"/>
-          <w:color w:val="1D1D1B"/>
           <w:sz w:val="24"/>
           <w:lang w:val="en-US"/>
         </w:rPr>
@@ -1377,23 +1366,57 @@
       <w:r>
         <w:rPr>
           <w:rFonts w:ascii="Times New Roman" w:hAnsi="Times New Roman" w:cs="Times New Roman"/>
-          <w:color w:val="1D1D1B"/>
-          <w:sz w:val="24"/>
-        </w:rPr>
-        <w:t xml:space="preserve"> dengan tampilan desain yang interaktif dan fitur –</w:t>
-      </w:r>
-      <w:r>
-        <w:rPr>
-          <w:rFonts w:ascii="Times New Roman" w:hAnsi="Times New Roman" w:cs="Times New Roman"/>
-          <w:color w:val="1D1D1B"/>
-          <w:sz w:val="24"/>
-        </w:rPr>
-        <w:t xml:space="preserve"> fitur</w:t>
-      </w:r>
-      <w:r>
-        <w:rPr>
-          <w:rFonts w:ascii="Times New Roman" w:hAnsi="Times New Roman" w:cs="Times New Roman"/>
-          <w:color w:val="1D1D1B"/>
+          <w:sz w:val="24"/>
+        </w:rPr>
+        <w:t xml:space="preserve"> dengan tampi</w:t>
+      </w:r>
+      <w:r>
+        <w:rPr>
+          <w:rFonts w:ascii="Times New Roman" w:hAnsi="Times New Roman" w:cs="Times New Roman"/>
+          <w:sz w:val="24"/>
+        </w:rPr>
+        <w:t xml:space="preserve">lan desain yang interaktif dan </w:t>
+      </w:r>
+      <w:r>
+        <w:rPr>
+          <w:rFonts w:ascii="Times New Roman" w:hAnsi="Times New Roman" w:cs="Times New Roman"/>
+          <w:sz w:val="24"/>
+          <w:lang w:val="en-US"/>
+        </w:rPr>
+        <w:t>F</w:t>
+      </w:r>
+      <w:r>
+        <w:rPr>
+          <w:rFonts w:ascii="Times New Roman" w:hAnsi="Times New Roman" w:cs="Times New Roman"/>
+          <w:sz w:val="24"/>
+        </w:rPr>
+        <w:t>itur –</w:t>
+      </w:r>
+      <w:r>
+        <w:rPr>
+          <w:rFonts w:ascii="Times New Roman" w:hAnsi="Times New Roman" w:cs="Times New Roman"/>
+          <w:sz w:val="24"/>
+        </w:rPr>
+        <w:t xml:space="preserve"> </w:t>
+      </w:r>
+      <w:r>
+        <w:rPr>
+          <w:rFonts w:ascii="Times New Roman" w:hAnsi="Times New Roman" w:cs="Times New Roman"/>
+          <w:sz w:val="24"/>
+          <w:lang w:val="en-US"/>
+        </w:rPr>
+        <w:t>F</w:t>
+      </w:r>
+      <w:r>
+        <w:rPr>
+          <w:rFonts w:ascii="Times New Roman" w:hAnsi="Times New Roman" w:cs="Times New Roman"/>
+          <w:sz w:val="24"/>
+        </w:rPr>
+        <w:t>itur</w:t>
+      </w:r>
+      <w:r>
+        <w:rPr>
+          <w:rFonts w:ascii="Times New Roman" w:hAnsi="Times New Roman" w:cs="Times New Roman"/>
           <w:sz w:val="24"/>
         </w:rPr>
         <w:t xml:space="preserve"> menarik</w:t>
@@ -1401,7 +1424,6 @@
       <w:r>
         <w:rPr>
           <w:rFonts w:ascii="Times New Roman" w:hAnsi="Times New Roman" w:cs="Times New Roman"/>
-          <w:color w:val="1D1D1B"/>
           <w:sz w:val="24"/>
           <w:lang w:val="en-US"/>
         </w:rPr>
@@ -1410,15 +1432,35 @@
       <w:r>
         <w:rPr>
           <w:rFonts w:ascii="Times New Roman" w:hAnsi="Times New Roman" w:cs="Times New Roman"/>
-          <w:color w:val="1D1D1B"/>
-          <w:sz w:val="24"/>
-        </w:rPr>
-        <w:t>. Adapun fitur – fitur yang tersedia diantaranya fitur “</w:t>
-      </w:r>
-      <w:r>
-        <w:rPr>
-          <w:rFonts w:ascii="Times New Roman" w:hAnsi="Times New Roman" w:cs="Times New Roman"/>
-          <w:color w:val="1D1D1B"/>
+          <w:sz w:val="24"/>
+        </w:rPr>
+        <w:t>. Adapun fitur – f</w:t>
+      </w:r>
+      <w:r>
+        <w:rPr>
+          <w:rFonts w:ascii="Times New Roman" w:hAnsi="Times New Roman" w:cs="Times New Roman"/>
+          <w:sz w:val="24"/>
+        </w:rPr>
+        <w:t xml:space="preserve">itur yang tersedia diantaranya </w:t>
+      </w:r>
+      <w:r>
+        <w:rPr>
+          <w:rFonts w:ascii="Times New Roman" w:hAnsi="Times New Roman" w:cs="Times New Roman"/>
+          <w:sz w:val="24"/>
+          <w:lang w:val="en-US"/>
+        </w:rPr>
+        <w:t>F</w:t>
+      </w:r>
+      <w:r>
+        <w:rPr>
+          <w:rFonts w:ascii="Times New Roman" w:hAnsi="Times New Roman" w:cs="Times New Roman"/>
+          <w:sz w:val="24"/>
+        </w:rPr>
+        <w:t>itur “</w:t>
+      </w:r>
+      <w:r>
+        <w:rPr>
+          <w:rFonts w:ascii="Times New Roman" w:hAnsi="Times New Roman" w:cs="Times New Roman"/>
           <w:sz w:val="24"/>
           <w:lang w:val="en-US"/>
         </w:rPr>
@@ -1427,7 +1469,6 @@
       <w:r>
         <w:rPr>
           <w:rFonts w:ascii="Times New Roman" w:hAnsi="Times New Roman" w:cs="Times New Roman"/>
-          <w:color w:val="1D1D1B"/>
           <w:sz w:val="24"/>
         </w:rPr>
         <w:t xml:space="preserve">” dimana </w:t>
@@ -1435,7 +1476,6 @@
       <w:r>
         <w:rPr>
           <w:rFonts w:ascii="Times New Roman" w:hAnsi="Times New Roman" w:cs="Times New Roman"/>
-          <w:color w:val="1D1D1B"/>
           <w:sz w:val="24"/>
           <w:lang w:val="en-US"/>
         </w:rPr>
@@ -1444,11 +1484,18 @@
       <w:r>
         <w:rPr>
           <w:rFonts w:ascii="Times New Roman" w:hAnsi="Times New Roman" w:cs="Times New Roman"/>
-          <w:color w:val="1D1D1B"/>
-          <w:sz w:val="24"/>
-          <w:lang w:val="en-US"/>
-        </w:rPr>
-        <w:t xml:space="preserve"> fitur "Paket Trip" dimana pengunjung akan di berikan paket-paket dari kumpulan Trip wisata dengan  berdasarkan dari jumlah biaya termurah sampai yang termahal. Dan nantinya website ini juga akan di integrasikan dengan Google Maps, untuk memudahkan pengunjung menemukan lokasi yang dituju. Serta akan di integrasikan dengan Sosial Media agar pengunjung dapat menshare tempat-tempat favoritnya dengan Kerabatnya.</w:t>
+          <w:sz w:val="24"/>
+          <w:lang w:val="en-US"/>
+        </w:rPr>
+        <w:t xml:space="preserve"> F</w:t>
+      </w:r>
+      <w:r>
+        <w:rPr>
+          <w:rFonts w:ascii="Times New Roman" w:hAnsi="Times New Roman" w:cs="Times New Roman"/>
+          <w:sz w:val="24"/>
+          <w:lang w:val="en-US"/>
+        </w:rPr>
+        <w:t>itur "Paket Trip" dimana pengunjung akan di berikan paket-paket dari kumpulan Trip wisata dengan  berdasarkan dari jumlah biaya termurah sampai yang termahal. Dan nantinya website ini juga akan di integrasikan dengan Google Maps, untuk memudahkan pengunjung menemukan lokasi yang dituju. Serta akan di integrasikan dengan Sosial Media agar pengunjung dapat menshare tempat-tempat favoritnya dengan Kerabatnya.</w:t>
       </w:r>
     </w:p>
     <w:p>
@@ -1583,16 +1630,7 @@
           <w:szCs w:val="24"/>
           <w:lang w:val="en-US"/>
         </w:rPr>
-        <w:t>Masih kurangnya informasi tentang tempat-tempat yang memiliki</w:t>
-      </w:r>
-      <w:r>
-        <w:rPr>
-          <w:rFonts w:ascii="Times New Roman" w:hAnsi="Times New Roman" w:cs="Times New Roman"/>
-          <w:sz w:val="24"/>
-          <w:szCs w:val="24"/>
-          <w:lang w:val="en-US"/>
-        </w:rPr>
-        <w:t xml:space="preserve"> potensi wisata bagi wisatawan domestik dan mancanegara.</w:t>
+        <w:t>Masih kurangnya informasi tentang tempat-tempat yang memiliki potensi wisata bagi wisatawan domestik dan mancanegara.</w:t>
       </w:r>
     </w:p>
     <w:p>
@@ -1626,23 +1664,7 @@
           <w:i/>
           <w:sz w:val="24"/>
         </w:rPr>
-        <w:t>(</w:t>
-      </w:r>
-      <w:r>
-        <w:rPr>
-          <w:rFonts w:ascii="Times New Roman" w:hAnsi="Times New Roman" w:cs="Times New Roman"/>
-          <w:i/>
-          <w:sz w:val="24"/>
-        </w:rPr>
-        <w:t>SASTROY BANGUN , triwulan III 2012, Kunjungan wisman ke Sumut naik 9,82%</w:t>
-      </w:r>
-      <w:r>
-        <w:rPr>
-          <w:rFonts w:ascii="Times New Roman" w:hAnsi="Times New Roman" w:cs="Times New Roman"/>
-          <w:i/>
-          <w:sz w:val="24"/>
-        </w:rPr>
-        <w:t>,</w:t>
+        <w:t>(SASTROY BANGUN , triwulan III 2012, Kunjungan wisman ke Sumut naik 9,82%,</w:t>
       </w:r>
       <w:hyperlink r:id="rId7" w:history="1">
         <w:r>
@@ -1672,7 +1694,14 @@
           <w:i/>
           <w:sz w:val="24"/>
         </w:rPr>
-        <w:t>:</w:t>
+        <w:t>:diakses 7 Oktober 2013)</w:t>
+      </w:r>
+      <w:r>
+        <w:rPr>
+          <w:rFonts w:ascii="Times New Roman" w:hAnsi="Times New Roman" w:cs="Times New Roman"/>
+          <w:sz w:val="24"/>
+        </w:rPr>
+        <w:t xml:space="preserve">, sedangkan tahun 2013 ini kembali menigkat 2,43% </w:t>
       </w:r>
       <w:r>
         <w:rPr>
@@ -1680,46 +1709,7 @@
           <w:i/>
           <w:sz w:val="24"/>
         </w:rPr>
-        <w:t>diakses 7 Oktober 2013</w:t>
-      </w:r>
-      <w:r>
-        <w:rPr>
-          <w:rFonts w:ascii="Times New Roman" w:hAnsi="Times New Roman" w:cs="Times New Roman"/>
-          <w:i/>
-          <w:sz w:val="24"/>
-        </w:rPr>
-        <w:t>)</w:t>
-      </w:r>
-      <w:r>
-        <w:rPr>
-          <w:rFonts w:ascii="Times New Roman" w:hAnsi="Times New Roman" w:cs="Times New Roman"/>
-          <w:sz w:val="24"/>
-        </w:rPr>
-        <w:t xml:space="preserve">, sedangkan tahun 2013 ini kembali menigkat 2,43% </w:t>
-      </w:r>
-      <w:r>
-        <w:rPr>
-          <w:rFonts w:ascii="Times New Roman" w:hAnsi="Times New Roman" w:cs="Times New Roman"/>
-          <w:i/>
-          <w:sz w:val="24"/>
-        </w:rPr>
-        <w:t>(BPS</w:t>
-      </w:r>
-      <w:r>
-        <w:rPr>
-          <w:rFonts w:ascii="Times New Roman" w:hAnsi="Times New Roman" w:cs="Times New Roman"/>
-          <w:i/>
-          <w:sz w:val="24"/>
-        </w:rPr>
-        <w:t>, A</w:t>
-      </w:r>
-      <w:r>
-        <w:rPr>
-          <w:rFonts w:ascii="Times New Roman" w:hAnsi="Times New Roman" w:cs="Times New Roman"/>
-          <w:i/>
-          <w:sz w:val="24"/>
-        </w:rPr>
-        <w:t xml:space="preserve">gustus 2013, Jumlah wisman yang berkunjung di Sumatera Utara pada bulan Agustus 2013 mencapai 18.960 orang, mengalami kenaikan sebesar 4,24 persen, </w:t>
+        <w:t xml:space="preserve">(BPS, Agustus 2013, Jumlah wisman yang berkunjung di Sumatera Utara pada bulan Agustus 2013 mencapai 18.960 orang, mengalami kenaikan sebesar 4,24 persen, </w:t>
       </w:r>
       <w:hyperlink r:id="rId9" w:history="1">
         <w:r>
@@ -1768,31 +1758,7 @@
           <w:i/>
           <w:sz w:val="24"/>
         </w:rPr>
-        <w:t>:</w:t>
-      </w:r>
-      <w:r>
-        <w:rPr>
-          <w:rFonts w:ascii="Times New Roman" w:hAnsi="Times New Roman" w:cs="Times New Roman"/>
-          <w:i/>
-          <w:sz w:val="24"/>
-        </w:rPr>
-        <w:t>diaks</w:t>
-      </w:r>
-      <w:r>
-        <w:rPr>
-          <w:rFonts w:ascii="Times New Roman" w:hAnsi="Times New Roman" w:cs="Times New Roman"/>
-          <w:i/>
-          <w:sz w:val="24"/>
-        </w:rPr>
-        <w:t>es 7 Oktober 2013</w:t>
-      </w:r>
-      <w:r>
-        <w:rPr>
-          <w:rFonts w:ascii="Times New Roman" w:hAnsi="Times New Roman" w:cs="Times New Roman"/>
-          <w:i/>
-          <w:sz w:val="24"/>
-        </w:rPr>
-        <w:t xml:space="preserve">) </w:t>
+        <w:t xml:space="preserve">:diakses 7 Oktober 2013) </w:t>
       </w:r>
     </w:p>
     <w:p>
@@ -1898,16 +1864,7 @@
           <w:szCs w:val="24"/>
           <w:lang w:val="en-US"/>
         </w:rPr>
-        <w:t xml:space="preserve">Ide untuk mencapai situasi </w:t>
-      </w:r>
-      <w:r>
-        <w:rPr>
-          <w:rFonts w:ascii="Times New Roman" w:hAnsi="Times New Roman" w:cs="Times New Roman"/>
-          <w:sz w:val="24"/>
-          <w:szCs w:val="24"/>
-          <w:lang w:val="en-US"/>
-        </w:rPr>
-        <w:t>ideal tersebut:</w:t>
+        <w:t>Ide untuk mencapai situasi ideal tersebut:</w:t>
       </w:r>
     </w:p>
     <w:p>
@@ -1996,16 +1953,7 @@
           <w:szCs w:val="24"/>
           <w:lang w:val="en-US"/>
         </w:rPr>
-        <w:t xml:space="preserve">Bagaimana pengguna dengan mudah mendapatkan informasi yang akurat dan relevan mengenai </w:t>
-      </w:r>
-      <w:r>
-        <w:rPr>
-          <w:rFonts w:ascii="Times New Roman" w:hAnsi="Times New Roman" w:cs="Times New Roman"/>
-          <w:sz w:val="24"/>
-          <w:szCs w:val="24"/>
-          <w:lang w:val="en-US"/>
-        </w:rPr>
-        <w:t>informasi lokasi di Kota Medan ?</w:t>
+        <w:t>Bagaimana pengguna dengan mudah mendapatkan informasi yang akurat dan relevan mengenai informasi lokasi di Kota Medan ?</w:t>
       </w:r>
     </w:p>
     <w:p>
@@ -2120,16 +2068,7 @@
           <w:szCs w:val="24"/>
           <w:lang w:val="en-US"/>
         </w:rPr>
-        <w:t xml:space="preserve">Pengguna menjadi </w:t>
-      </w:r>
-      <w:r>
-        <w:rPr>
-          <w:rFonts w:ascii="Times New Roman" w:hAnsi="Times New Roman" w:cs="Times New Roman"/>
-          <w:sz w:val="24"/>
-          <w:szCs w:val="24"/>
-          <w:lang w:val="en-US"/>
-        </w:rPr>
-        <w:t>lebih mudah mengakses informasi lokasi yang mereka butuhkan baik melalui desktop ataupun perangkat mobile.</w:t>
+        <w:t>Pengguna menjadi lebih mudah mengakses informasi lokasi yang mereka butuhkan baik melalui desktop ataupun perangkat mobile.</w:t>
       </w:r>
     </w:p>
     <w:p>
@@ -2343,16 +2282,52 @@
           <w:szCs w:val="24"/>
           <w:lang w:val="en-US"/>
         </w:rPr>
-        <w:t>Sebuah website yang mem</w:t>
-      </w:r>
-      <w:r>
-        <w:rPr>
-          <w:rFonts w:ascii="Times New Roman" w:hAnsi="Times New Roman" w:cs="Times New Roman"/>
-          <w:sz w:val="24"/>
-          <w:szCs w:val="24"/>
-          <w:lang w:val="en-US"/>
-        </w:rPr>
-        <w:t xml:space="preserve">uat tentang objek wisata, tempat nongkrong, tempat kuliner khas medan, dan lain-lain. Yang nantinya di setiap post di sediakan rating &amp; review serta di integrasikan dengan google maps dan sosial media, untuk memudahkan pengunjung. </w:t>
+        <w:t>Sebuah website yang memuat tentang objek wisata, tempat nongkrong, tempat kuliner khas medan, dan lain-lain. Yang nantinya di setiap post di sediakan rating &amp; review</w:t>
+      </w:r>
+      <w:r>
+        <w:rPr>
+          <w:rFonts w:ascii="Times New Roman" w:hAnsi="Times New Roman" w:cs="Times New Roman"/>
+          <w:sz w:val="24"/>
+          <w:szCs w:val="24"/>
+          <w:lang w:val="en-US"/>
+        </w:rPr>
+        <w:t xml:space="preserve"> dan </w:t>
+      </w:r>
+      <w:r>
+        <w:rPr>
+          <w:rFonts w:ascii="Times New Roman" w:hAnsi="Times New Roman" w:cs="Times New Roman"/>
+          <w:color w:val="1D1D1B"/>
+          <w:sz w:val="24"/>
+          <w:lang w:val="en-US"/>
+        </w:rPr>
+        <w:t>fitur "Paket Trip" dimana pengunjung akan di berikan paket-paket dari kumpulan Trip wisata dengan  berdasarkan dari jumlah biaya termurah sampai yang termahal.</w:t>
+      </w:r>
+      <w:r>
+        <w:rPr>
+          <w:rFonts w:ascii="Times New Roman" w:hAnsi="Times New Roman" w:cs="Times New Roman"/>
+          <w:sz w:val="24"/>
+          <w:szCs w:val="24"/>
+          <w:lang w:val="en-US"/>
+        </w:rPr>
+        <w:t xml:space="preserve"> serta </w:t>
+      </w:r>
+      <w:r>
+        <w:rPr>
+          <w:rFonts w:ascii="Times New Roman" w:hAnsi="Times New Roman" w:cs="Times New Roman"/>
+          <w:sz w:val="24"/>
+          <w:szCs w:val="24"/>
+          <w:lang w:val="en-US"/>
+        </w:rPr>
+        <w:t xml:space="preserve">nantinya juga akan </w:t>
+      </w:r>
+      <w:r>
+        <w:rPr>
+          <w:rFonts w:ascii="Times New Roman" w:hAnsi="Times New Roman" w:cs="Times New Roman"/>
+          <w:sz w:val="24"/>
+          <w:szCs w:val="24"/>
+          <w:lang w:val="en-US"/>
+        </w:rPr>
+        <w:t xml:space="preserve">di integrasikan dengan google maps dan sosial media, untuk memudahkan pengunjung. </w:t>
       </w:r>
     </w:p>
     <w:p>
@@ -2429,11 +2404,320 @@
     <w:p>
       <w:pPr>
         <w:spacing w:line="360" w:lineRule="auto"/>
-        <w:jc w:val="left"/>
-        <w:rPr>
-          <w:lang w:val="en-US"/>
-        </w:rPr>
-      </w:pPr>
+        <w:ind w:left="0" w:firstLine="1"/>
+        <w:jc w:val="both"/>
+        <w:rPr>
+          <w:rFonts w:ascii="Times New Roman" w:hAnsi="Times New Roman" w:cs="Times New Roman"/>
+          <w:sz w:val="24"/>
+          <w:szCs w:val="24"/>
+          <w:lang w:val="en-US"/>
+        </w:rPr>
+      </w:pPr>
+      <w:r>
+        <w:rPr>
+          <w:rFonts w:ascii="Times New Roman" w:hAnsi="Times New Roman" w:cs="Times New Roman"/>
+          <w:sz w:val="24"/>
+          <w:szCs w:val="24"/>
+          <w:lang w:val="en-US"/>
+        </w:rPr>
+        <w:t xml:space="preserve">Informasi merupakan suatu kebutuhan di zaman saat ini. Informasi membantu orang untuk melakukan/mendapatkan suatu hal. Di Indonesia terutama di </w:t>
+      </w:r>
+      <w:r>
+        <w:rPr>
+          <w:rFonts w:ascii="Times New Roman" w:hAnsi="Times New Roman" w:cs="Times New Roman"/>
+          <w:sz w:val="24"/>
+          <w:szCs w:val="24"/>
+          <w:lang w:val="en-US"/>
+        </w:rPr>
+        <w:t>Kota M</w:t>
+      </w:r>
+      <w:r>
+        <w:rPr>
+          <w:rFonts w:ascii="Times New Roman" w:hAnsi="Times New Roman" w:cs="Times New Roman"/>
+          <w:sz w:val="24"/>
+          <w:szCs w:val="24"/>
+          <w:lang w:val="en-US"/>
+        </w:rPr>
+        <w:t>edan banyak tempat-tempat yang menar</w:t>
+      </w:r>
+      <w:r>
+        <w:rPr>
+          <w:rFonts w:ascii="Times New Roman" w:hAnsi="Times New Roman" w:cs="Times New Roman"/>
+          <w:sz w:val="24"/>
+          <w:szCs w:val="24"/>
+          <w:lang w:val="en-US"/>
+        </w:rPr>
+        <w:t>ik yang bisa di jadikan tempat Rekreasi/N</w:t>
+      </w:r>
+      <w:r>
+        <w:rPr>
+          <w:rFonts w:ascii="Times New Roman" w:hAnsi="Times New Roman" w:cs="Times New Roman"/>
+          <w:sz w:val="24"/>
+          <w:szCs w:val="24"/>
+          <w:lang w:val="en-US"/>
+        </w:rPr>
+        <w:t>ongkrong bersama teman-teman,  tapi itu semua terhalang karena kurangnya informasi akan tempat itu sehingga banyak orang yang tidak tahu akan tempat itu</w:t>
+      </w:r>
+      <w:r>
+        <w:rPr>
+          <w:rFonts w:ascii="Times New Roman" w:hAnsi="Times New Roman" w:cs="Times New Roman"/>
+          <w:sz w:val="24"/>
+          <w:szCs w:val="24"/>
+          <w:lang w:val="en-US"/>
+        </w:rPr>
+        <w:t>.</w:t>
+      </w:r>
+    </w:p>
+    <w:p>
+      <w:pPr>
+        <w:spacing w:line="360" w:lineRule="auto"/>
+        <w:ind w:left="0" w:firstLine="1"/>
+        <w:jc w:val="both"/>
+        <w:rPr>
+          <w:rFonts w:ascii="Times New Roman" w:hAnsi="Times New Roman" w:cs="Times New Roman"/>
+          <w:sz w:val="24"/>
+          <w:szCs w:val="24"/>
+          <w:lang w:val="en-US"/>
+        </w:rPr>
+      </w:pPr>
+    </w:p>
+    <w:p>
+      <w:pPr>
+        <w:spacing w:line="360" w:lineRule="auto"/>
+        <w:ind w:left="0" w:firstLine="1"/>
+        <w:jc w:val="both"/>
+        <w:rPr>
+          <w:rFonts w:ascii="Times New Roman" w:hAnsi="Times New Roman" w:cs="Times New Roman"/>
+          <w:sz w:val="24"/>
+          <w:szCs w:val="24"/>
+          <w:lang w:val="en-US"/>
+        </w:rPr>
+      </w:pPr>
+      <w:r>
+        <w:rPr>
+          <w:rFonts w:ascii="Times New Roman" w:hAnsi="Times New Roman" w:cs="Times New Roman"/>
+          <w:sz w:val="24"/>
+          <w:szCs w:val="24"/>
+          <w:lang w:val="en-US"/>
+        </w:rPr>
+        <w:t>Seperti yang kita tahu sektor Pariwisata merupakan salah satu sektor penyumbang terbesar terhadap devisa negara kita. Setiap tahunnya Wisatawan Mancanegara selalu menigkat, data terakhir yang kami dapat tahun 2013 ini Wisatawan Mancanegara meningkat sebanyak</w:t>
+      </w:r>
+      <w:r>
+        <w:rPr>
+          <w:rFonts w:ascii="Times New Roman" w:hAnsi="Times New Roman" w:cs="Times New Roman"/>
+          <w:sz w:val="24"/>
+          <w:szCs w:val="24"/>
+        </w:rPr>
+        <w:t xml:space="preserve"> 2,43% </w:t>
+      </w:r>
+      <w:r>
+        <w:rPr>
+          <w:rFonts w:ascii="Times New Roman" w:hAnsi="Times New Roman" w:cs="Times New Roman"/>
+          <w:sz w:val="24"/>
+          <w:szCs w:val="24"/>
+          <w:lang w:val="en-US"/>
+        </w:rPr>
+        <w:t xml:space="preserve">dari tahun kemarin di bulan yang sama </w:t>
+      </w:r>
+      <w:r>
+        <w:rPr>
+          <w:rFonts w:ascii="Times New Roman" w:hAnsi="Times New Roman" w:cs="Times New Roman"/>
+          <w:i/>
+          <w:sz w:val="24"/>
+          <w:szCs w:val="24"/>
+        </w:rPr>
+        <w:t xml:space="preserve">(BPS, Agustus 2013, Jumlah wisman yang berkunjung di Sumatera Utara pada bulan Agustus 2013 mencapai 18.960 orang, mengalami kenaikan sebesar 4,24 persen, </w:t>
+      </w:r>
+      <w:hyperlink r:id="rId11" w:history="1">
+        <w:r>
+          <w:rPr>
+            <w:rStyle w:val="Hyperlink"/>
+            <w:rFonts w:ascii="Times New Roman" w:hAnsi="Times New Roman" w:cs="Times New Roman"/>
+            <w:i/>
+            <w:color w:val="auto"/>
+            <w:sz w:val="24"/>
+            <w:szCs w:val="24"/>
+          </w:rPr>
+          <w:t>http://</w:t>
+        </w:r>
+      </w:hyperlink>
+      <w:hyperlink r:id="rId12" w:history="1">
+        <w:r>
+          <w:rPr>
+            <w:rStyle w:val="Hyperlink"/>
+            <w:rFonts w:ascii="Times New Roman" w:hAnsi="Times New Roman" w:cs="Times New Roman"/>
+            <w:i/>
+            <w:color w:val="auto"/>
+            <w:sz w:val="24"/>
+            <w:szCs w:val="24"/>
+          </w:rPr>
+          <w:t>sumut.bps.go.i</w:t>
+        </w:r>
+        <w:r>
+          <w:rPr>
+            <w:rStyle w:val="Hyperlink"/>
+            <w:rFonts w:ascii="Times New Roman" w:hAnsi="Times New Roman" w:cs="Times New Roman"/>
+            <w:i/>
+            <w:color w:val="auto"/>
+            <w:sz w:val="24"/>
+            <w:szCs w:val="24"/>
+            <w:lang w:val="en-US"/>
+          </w:rPr>
+          <w:t>d</w:t>
+        </w:r>
+        <w:r>
+          <w:rPr>
+            <w:rStyle w:val="Hyperlink"/>
+            <w:rFonts w:ascii="Times New Roman" w:hAnsi="Times New Roman" w:cs="Times New Roman"/>
+            <w:i/>
+            <w:color w:val="auto"/>
+            <w:sz w:val="24"/>
+            <w:szCs w:val="24"/>
+          </w:rPr>
+          <w:t>/?qw=brs&amp;no=446</w:t>
+        </w:r>
+      </w:hyperlink>
+      <w:r>
+        <w:rPr>
+          <w:rFonts w:ascii="Times New Roman" w:hAnsi="Times New Roman" w:cs="Times New Roman"/>
+          <w:i/>
+          <w:sz w:val="24"/>
+          <w:szCs w:val="24"/>
+        </w:rPr>
+        <w:t>:diakses 7 Oktober 2013)</w:t>
+      </w:r>
+      <w:r>
+        <w:rPr>
+          <w:rFonts w:ascii="Times New Roman" w:hAnsi="Times New Roman" w:cs="Times New Roman"/>
+          <w:i/>
+          <w:sz w:val="24"/>
+          <w:szCs w:val="24"/>
+          <w:lang w:val="en-US"/>
+        </w:rPr>
+        <w:t xml:space="preserve">. </w:t>
+      </w:r>
+      <w:r>
+        <w:rPr>
+          <w:rFonts w:ascii="Times New Roman" w:hAnsi="Times New Roman" w:cs="Times New Roman"/>
+          <w:sz w:val="24"/>
+          <w:szCs w:val="24"/>
+          <w:lang w:val="en-US"/>
+        </w:rPr>
+        <w:t>Bukan hanya itu</w:t>
+      </w:r>
+      <w:r>
+        <w:rPr>
+          <w:rFonts w:ascii="Times New Roman" w:hAnsi="Times New Roman" w:cs="Times New Roman"/>
+          <w:sz w:val="24"/>
+          <w:szCs w:val="24"/>
+          <w:lang w:val="en-US"/>
+        </w:rPr>
+        <w:t>, Urbanisasi dari tahun ke tahun juga hampir selalu terjadi, tahun 2013 ini saja diperkirakan Arus Urbanisasi di Kota Medan mencapai 1000 orang</w:t>
+      </w:r>
+      <w:r>
+        <w:rPr>
+          <w:rFonts w:ascii="Times New Roman" w:hAnsi="Times New Roman" w:cs="Times New Roman"/>
+          <w:i/>
+          <w:sz w:val="24"/>
+          <w:szCs w:val="24"/>
+          <w:lang w:val="en-US"/>
+        </w:rPr>
+        <w:t xml:space="preserve">(Usai Lebaran, Urbanisasi Meningkat di Kota Medan, </w:t>
+      </w:r>
+      <w:hyperlink r:id="rId13" w:history="1">
+        <w:r>
+          <w:rPr>
+            <w:rStyle w:val="Hyperlink"/>
+            <w:rFonts w:ascii="Times New Roman" w:hAnsi="Times New Roman" w:cs="Times New Roman"/>
+            <w:i/>
+            <w:color w:val="auto"/>
+            <w:sz w:val="24"/>
+            <w:szCs w:val="24"/>
+          </w:rPr>
+          <w:t>http://medan.tribunnews.com/2013/08/15/usai-lebaran-urbanisasi-meningkat-di-kota-medan</w:t>
+        </w:r>
+      </w:hyperlink>
+      <w:r>
+        <w:rPr>
+          <w:rFonts w:ascii="Times New Roman" w:hAnsi="Times New Roman" w:cs="Times New Roman"/>
+          <w:i/>
+          <w:sz w:val="24"/>
+          <w:szCs w:val="24"/>
+          <w:lang w:val="en-US"/>
+        </w:rPr>
+        <w:t>:diakses 7 Oktober 2013)</w:t>
+      </w:r>
+      <w:r>
+        <w:rPr>
+          <w:rFonts w:ascii="Times New Roman" w:hAnsi="Times New Roman" w:cs="Times New Roman"/>
+          <w:sz w:val="24"/>
+          <w:szCs w:val="24"/>
+          <w:lang w:val="en-US"/>
+        </w:rPr>
+        <w:t>, Belum lagi banyak Mahasiswa/i dari berbagai daerah yang datang ke Kota Medan untuk Kuliah.</w:t>
+      </w:r>
+    </w:p>
+    <w:p>
+      <w:pPr>
+        <w:spacing w:line="360" w:lineRule="auto"/>
+        <w:ind w:left="0" w:firstLine="1"/>
+        <w:jc w:val="both"/>
+        <w:rPr>
+          <w:rFonts w:ascii="Times New Roman" w:hAnsi="Times New Roman" w:cs="Times New Roman"/>
+          <w:sz w:val="24"/>
+          <w:szCs w:val="24"/>
+          <w:lang w:val="en-US"/>
+        </w:rPr>
+      </w:pPr>
+    </w:p>
+    <w:p>
+      <w:pPr>
+        <w:spacing w:line="360" w:lineRule="auto"/>
+        <w:ind w:left="0" w:firstLine="1"/>
+        <w:jc w:val="both"/>
+        <w:rPr>
+          <w:rFonts w:ascii="Times New Roman" w:hAnsi="Times New Roman" w:cs="Times New Roman"/>
+          <w:sz w:val="24"/>
+          <w:szCs w:val="24"/>
+          <w:lang w:val="en-US"/>
+        </w:rPr>
+      </w:pPr>
+      <w:r>
+        <w:rPr>
+          <w:rFonts w:ascii="Times New Roman" w:hAnsi="Times New Roman" w:cs="Times New Roman"/>
+          <w:sz w:val="24"/>
+          <w:szCs w:val="24"/>
+          <w:lang w:val="en-US"/>
+        </w:rPr>
+        <w:t>Menurut Loskot W.(1999), kunci keefektifan suatu website terletak pada pemahaman terhadap apa yang diperlukan dan diharapkan oleh pengguna internet. Sebenarnya banyak web-web maupun blog yang menyediakan informasi tempat-tempat rekreasi/wisata di Kota Medan tapi pada dasarnya tidak ada yang menyediakan</w:t>
+      </w:r>
+      <w:r>
+        <w:rPr>
+          <w:rFonts w:ascii="Times New Roman" w:hAnsi="Times New Roman" w:cs="Times New Roman"/>
+          <w:sz w:val="24"/>
+          <w:szCs w:val="24"/>
+          <w:lang w:val="en-US"/>
+        </w:rPr>
+        <w:t xml:space="preserve"> informasi tersebut</w:t>
+      </w:r>
+      <w:r>
+        <w:rPr>
+          <w:rFonts w:ascii="Times New Roman" w:hAnsi="Times New Roman" w:cs="Times New Roman"/>
+          <w:sz w:val="24"/>
+          <w:szCs w:val="24"/>
+          <w:lang w:val="en-US"/>
+        </w:rPr>
+        <w:t xml:space="preserve"> secara detail. Maka dari itu kami membuat website</w:t>
+      </w:r>
+      <w:r>
+        <w:rPr>
+          <w:rFonts w:ascii="Times New Roman" w:hAnsi="Times New Roman" w:cs="Times New Roman"/>
+          <w:sz w:val="24"/>
+          <w:szCs w:val="24"/>
+          <w:lang w:val="en-US"/>
+        </w:rPr>
+        <w:t xml:space="preserve"> yang interaktif yang akan memberikan informasi secara detail dengan Fitur Review &amp; Rating dan Fitur Paket Trip dimana pengunjung akan di berikan paket-paket dari kumpulan Trip wisata dengan  berdasarkan dari jumlah biaya termurah sampai yang termahal dengan tujan untuk lebih memudahkan pengunjung. Bahkan mungkin dengan adanya website ini nantinya para Wisatawan Mancanegara tidak akan membutuhkan Jasa ToureGuide lagi, karena semua Informasi mengenai tempat-tempat yang menarik sudah tersedia di website ini. Dan dengan melihat sudah banyaknya pemakai Smartphone, Bukan tidak mungkin nantinya kami akan membuat website ini kedalam aplikasi untuk lebih memudahkan pengunjung lagi.</w:t>
+      </w:r>
     </w:p>
     <w:p>
       <w:pPr>
@@ -2508,6 +2792,237 @@
         <w:t>BAB 4. BIAYA DAN JADWAL KEGIATAN</w:t>
       </w:r>
       <w:bookmarkEnd w:id="9"/>
+    </w:p>
+    <w:p>
+      <w:pPr>
+        <w:spacing w:line="360" w:lineRule="auto"/>
+        <w:jc w:val="left"/>
+        <w:rPr>
+          <w:lang w:val="en-US"/>
+        </w:rPr>
+      </w:pPr>
+    </w:p>
+    <w:p>
+      <w:pPr>
+        <w:rPr>
+          <w:lang w:val="en-US"/>
+        </w:rPr>
+      </w:pPr>
+      <w:r>
+        <w:rPr>
+          <w:lang w:val="en-US"/>
+        </w:rPr>
+        <w:br w:type="page"/>
+      </w:r>
+    </w:p>
+    <w:p>
+      <w:pPr>
+        <w:pStyle w:val="Heading1"/>
+        <w:jc w:val="center"/>
+        <w:rPr>
+          <w:lang w:val="en-US"/>
+        </w:rPr>
+      </w:pPr>
+      <w:r>
+        <w:rPr>
+          <w:lang w:val="en-US"/>
+        </w:rPr>
+        <w:lastRenderedPageBreak/>
+        <w:t>Daftar Pustaka</w:t>
+      </w:r>
+    </w:p>
+    <w:p>
+      <w:pPr>
+        <w:rPr>
+          <w:lang w:val="en-US"/>
+        </w:rPr>
+      </w:pPr>
+    </w:p>
+    <w:p>
+      <w:pPr>
+        <w:spacing w:line="360" w:lineRule="auto"/>
+        <w:jc w:val="both"/>
+        <w:rPr>
+          <w:rFonts w:ascii="Times New Roman" w:hAnsi="Times New Roman" w:cs="Times New Roman"/>
+          <w:sz w:val="24"/>
+          <w:szCs w:val="24"/>
+          <w:lang w:val="en-US"/>
+        </w:rPr>
+      </w:pPr>
+      <w:r>
+        <w:rPr>
+          <w:rFonts w:ascii="Times New Roman" w:hAnsi="Times New Roman" w:cs="Times New Roman"/>
+          <w:sz w:val="24"/>
+          <w:szCs w:val="24"/>
+          <w:lang w:val="en-US"/>
+        </w:rPr>
+        <w:t xml:space="preserve">Adol Frian Rumaijuk, 15 Agustus 2013, TribunNews Online, </w:t>
+      </w:r>
+      <w:hyperlink r:id="rId14" w:history="1">
+        <w:r>
+          <w:rPr>
+            <w:rStyle w:val="Hyperlink"/>
+            <w:rFonts w:ascii="Times New Roman" w:hAnsi="Times New Roman" w:cs="Times New Roman"/>
+            <w:sz w:val="24"/>
+            <w:szCs w:val="24"/>
+          </w:rPr>
+          <w:t>http://medan.tribunnews.com/2013/08/15/usai-lebaran-urbanisasi-meningkat-di-kota-medan</w:t>
+        </w:r>
+      </w:hyperlink>
+      <w:r>
+        <w:rPr>
+          <w:rFonts w:ascii="Times New Roman" w:hAnsi="Times New Roman" w:cs="Times New Roman"/>
+          <w:sz w:val="24"/>
+          <w:szCs w:val="24"/>
+          <w:lang w:val="en-US"/>
+        </w:rPr>
+        <w:t>, diakses 7 Oktober 2013</w:t>
+      </w:r>
+    </w:p>
+    <w:p>
+      <w:pPr>
+        <w:spacing w:line="360" w:lineRule="auto"/>
+        <w:jc w:val="both"/>
+        <w:rPr>
+          <w:rFonts w:ascii="Times New Roman" w:hAnsi="Times New Roman" w:cs="Times New Roman"/>
+          <w:sz w:val="24"/>
+          <w:szCs w:val="24"/>
+          <w:lang w:val="en-US"/>
+        </w:rPr>
+      </w:pPr>
+    </w:p>
+    <w:p>
+      <w:pPr>
+        <w:spacing w:line="360" w:lineRule="auto"/>
+        <w:jc w:val="both"/>
+        <w:rPr>
+          <w:rFonts w:ascii="Times New Roman" w:hAnsi="Times New Roman" w:cs="Times New Roman"/>
+          <w:sz w:val="24"/>
+          <w:szCs w:val="24"/>
+          <w:lang w:val="en-US"/>
+        </w:rPr>
+      </w:pPr>
+      <w:r>
+        <w:rPr>
+          <w:rFonts w:ascii="Times New Roman" w:hAnsi="Times New Roman" w:cs="Times New Roman"/>
+          <w:sz w:val="24"/>
+          <w:szCs w:val="24"/>
+          <w:lang w:val="en-US"/>
+        </w:rPr>
+        <w:t xml:space="preserve">Badan Pusat Statistik, </w:t>
+      </w:r>
+      <w:r>
+        <w:rPr>
+          <w:rFonts w:ascii="Times New Roman" w:hAnsi="Times New Roman" w:cs="Times New Roman"/>
+          <w:color w:val="000000"/>
+          <w:sz w:val="24"/>
+          <w:szCs w:val="24"/>
+        </w:rPr>
+        <w:t>01 Oktober 2013</w:t>
+      </w:r>
+      <w:r>
+        <w:rPr>
+          <w:rFonts w:ascii="Times New Roman" w:hAnsi="Times New Roman" w:cs="Times New Roman"/>
+          <w:color w:val="000000"/>
+          <w:sz w:val="24"/>
+          <w:szCs w:val="24"/>
+          <w:lang w:val="en-US"/>
+        </w:rPr>
+        <w:t>, BPS Online,</w:t>
+      </w:r>
+      <w:r>
+        <w:rPr>
+          <w:rFonts w:ascii="Times New Roman" w:hAnsi="Times New Roman" w:cs="Times New Roman"/>
+          <w:sz w:val="24"/>
+          <w:szCs w:val="24"/>
+        </w:rPr>
+        <w:t xml:space="preserve"> </w:t>
+      </w:r>
+      <w:hyperlink r:id="rId15" w:history="1">
+        <w:r>
+          <w:rPr>
+            <w:rStyle w:val="Hyperlink"/>
+            <w:rFonts w:ascii="Times New Roman" w:hAnsi="Times New Roman" w:cs="Times New Roman"/>
+            <w:sz w:val="24"/>
+            <w:szCs w:val="24"/>
+          </w:rPr>
+          <w:t>http://sumut.bps.go.id/?qw=brs&amp;no=446</w:t>
+        </w:r>
+      </w:hyperlink>
+      <w:r>
+        <w:rPr>
+          <w:rFonts w:ascii="Times New Roman" w:hAnsi="Times New Roman" w:cs="Times New Roman"/>
+          <w:sz w:val="24"/>
+          <w:szCs w:val="24"/>
+          <w:lang w:val="en-US"/>
+        </w:rPr>
+        <w:t>, diakses 7 Oktober 2013</w:t>
+      </w:r>
+    </w:p>
+    <w:p>
+      <w:pPr>
+        <w:spacing w:line="360" w:lineRule="auto"/>
+        <w:jc w:val="both"/>
+        <w:rPr>
+          <w:rFonts w:ascii="Times New Roman" w:hAnsi="Times New Roman" w:cs="Times New Roman"/>
+          <w:sz w:val="24"/>
+          <w:szCs w:val="24"/>
+          <w:lang w:val="en-US"/>
+        </w:rPr>
+      </w:pPr>
+    </w:p>
+    <w:p>
+      <w:pPr>
+        <w:spacing w:line="360" w:lineRule="auto"/>
+        <w:jc w:val="both"/>
+        <w:rPr>
+          <w:rFonts w:ascii="Times New Roman" w:hAnsi="Times New Roman" w:cs="Times New Roman"/>
+          <w:sz w:val="24"/>
+          <w:szCs w:val="24"/>
+          <w:lang w:val="en-US"/>
+        </w:rPr>
+      </w:pPr>
+      <w:r>
+        <w:rPr>
+          <w:rFonts w:ascii="Times New Roman" w:hAnsi="Times New Roman" w:cs="Times New Roman"/>
+          <w:sz w:val="24"/>
+          <w:szCs w:val="24"/>
+          <w:lang w:val="en-US"/>
+        </w:rPr>
+        <w:t xml:space="preserve">SASTROY BANGUN, 02 NOVEMBER 2012, Waspada Online, </w:t>
+      </w:r>
+      <w:hyperlink r:id="rId16" w:history="1">
+        <w:r>
+          <w:rPr>
+            <w:rStyle w:val="Hyperlink"/>
+            <w:rFonts w:ascii="Times New Roman" w:hAnsi="Times New Roman" w:cs="Times New Roman"/>
+            <w:sz w:val="24"/>
+            <w:szCs w:val="24"/>
+          </w:rPr>
+          <w:t>http://waspada.co.id/index.php?option=com_content&amp;view=article&amp;id=266210:kunjungan-wisman-ke-sumut-naik-982&amp;catid=15:sumut&amp;Itemid=28</w:t>
+        </w:r>
+      </w:hyperlink>
+      <w:r>
+        <w:rPr>
+          <w:rFonts w:ascii="Times New Roman" w:hAnsi="Times New Roman" w:cs="Times New Roman"/>
+          <w:sz w:val="24"/>
+          <w:szCs w:val="24"/>
+          <w:lang w:val="en-US"/>
+        </w:rPr>
+        <w:t>, diakses 7 Oktober 2013</w:t>
+      </w:r>
+    </w:p>
+    <w:p>
+      <w:pPr>
+        <w:spacing w:line="360" w:lineRule="auto"/>
+        <w:jc w:val="both"/>
+        <w:rPr>
+          <w:rFonts w:ascii="Times New Roman" w:hAnsi="Times New Roman" w:cs="Times New Roman"/>
+          <w:sz w:val="24"/>
+          <w:szCs w:val="24"/>
+          <w:lang w:val="en-US"/>
+        </w:rPr>
+      </w:pPr>
     </w:p>
     <w:p>
       <w:pPr>
@@ -4331,6 +4846,7 @@
   <w:style w:type="character" w:default="1" w:styleId="DefaultParagraphFont">
     <w:name w:val="Default Paragraph Font"/>
     <w:uiPriority w:val="1"/>
+    <w:semiHidden/>
     <w:unhideWhenUsed/>
   </w:style>
   <w:style w:type="table" w:default="1" w:styleId="TableNormal">

</xml_diff>